<commit_message>
fix: Marcado requisitos hechos
</commit_message>
<xml_diff>
--- a/reports/Student #2/04 Requirements - Student #2.docm.docx
+++ b/reports/Student #2/04 Requirements - Student #2.docm.docx
@@ -1047,7 +1047,13 @@
               <w:cnfStyle w:val="000000000000" w:firstRow="0" w:lastRow="0" w:firstColumn="0" w:lastColumn="0" w:oddVBand="0" w:evenVBand="0" w:oddHBand="0" w:evenHBand="0" w:firstRowFirstColumn="0" w:firstRowLastColumn="0" w:lastRowFirstColumn="0" w:lastRowLastColumn="0"/>
             </w:pPr>
             <w:r>
-              <w:t xml:space="preserve">  0  </w:t>
+              <w:t xml:space="preserve">  </w:t>
+            </w:r>
+            <w:r>
+              <w:t>4</w:t>
+            </w:r>
+            <w:r>
+              <w:t xml:space="preserve">  </w:t>
             </w:r>
           </w:p>
         </w:tc>
@@ -1062,7 +1068,13 @@
               <w:cnfStyle w:val="000000000000" w:firstRow="0" w:lastRow="0" w:firstColumn="0" w:lastColumn="0" w:oddVBand="0" w:evenVBand="0" w:oddHBand="0" w:evenHBand="0" w:firstRowFirstColumn="0" w:firstRowLastColumn="0" w:lastRowFirstColumn="0" w:lastRowLastColumn="0"/>
             </w:pPr>
             <w:r>
-              <w:t xml:space="preserve">  5  </w:t>
+              <w:t xml:space="preserve">  </w:t>
+            </w:r>
+            <w:r>
+              <w:t>1</w:t>
+            </w:r>
+            <w:r>
+              <w:t xml:space="preserve">  </w:t>
             </w:r>
           </w:p>
         </w:tc>
@@ -1079,7 +1091,13 @@
             <w:bookmarkStart w:id="2" w:name="1fob9te" w:colFirst="0" w:colLast="0"/>
             <w:bookmarkEnd w:id="2"/>
             <w:r>
-              <w:t xml:space="preserve">  0.0  </w:t>
+              <w:t xml:space="preserve">  </w:t>
+            </w:r>
+            <w:r>
+              <w:t>2</w:t>
+            </w:r>
+            <w:r>
+              <w:t xml:space="preserve">.0  </w:t>
             </w:r>
           </w:p>
         </w:tc>
@@ -1147,7 +1165,13 @@
               <w:cnfStyle w:val="000000100000" w:firstRow="0" w:lastRow="0" w:firstColumn="0" w:lastColumn="0" w:oddVBand="0" w:evenVBand="0" w:oddHBand="1" w:evenHBand="0" w:firstRowFirstColumn="0" w:firstRowLastColumn="0" w:lastRowFirstColumn="0" w:lastRowLastColumn="0"/>
             </w:pPr>
             <w:r>
-              <w:t xml:space="preserve">  0.0  </w:t>
+              <w:t xml:space="preserve">  </w:t>
+            </w:r>
+            <w:r>
+              <w:t>9.5</w:t>
+            </w:r>
+            <w:r>
+              <w:t xml:space="preserve">  </w:t>
             </w:r>
           </w:p>
         </w:tc>
@@ -3091,6 +3115,12 @@
         </w:rPr>
         <w:t xml:space="preserve">        </w:t>
       </w:r>
+      <w:r>
+        <w:rPr>
+          <w:color w:val="000000"/>
+        </w:rPr>
+        <w:t>X</w:t>
+      </w:r>
     </w:p>
     <w:p>
       <w:pPr>
@@ -3153,6 +3183,12 @@
         </w:rPr>
         <w:t xml:space="preserve">        </w:t>
       </w:r>
+      <w:r>
+        <w:rPr>
+          <w:color w:val="000000"/>
+        </w:rPr>
+        <w:t>X</w:t>
+      </w:r>
     </w:p>
     <w:p>
       <w:pPr>
@@ -3208,6 +3244,12 @@
         </w:rPr>
         <w:t xml:space="preserve">       </w:t>
       </w:r>
+      <w:r>
+        <w:rPr>
+          <w:color w:val="000000"/>
+        </w:rPr>
+        <w:t>X</w:t>
+      </w:r>
     </w:p>
     <w:p>
       <w:pPr>
@@ -3254,6 +3296,12 @@
           <w:color w:val="000000"/>
         </w:rPr>
         <w:t xml:space="preserve">        </w:t>
+      </w:r>
+      <w:r>
+        <w:rPr>
+          <w:color w:val="000000"/>
+        </w:rPr>
+        <w:t>X</w:t>
       </w:r>
     </w:p>
     <w:p>

</xml_diff>